<commit_message>
Nuevo ejercicio de practica
</commit_message>
<xml_diff>
--- a/C_Cplus_TutoPractice/Programación C apuntes (generales y especificos).docx
+++ b/C_Cplus_TutoPractice/Programación C apuntes (generales y especificos).docx
@@ -958,10 +958,7 @@
       </w:r>
       <w:proofErr w:type="spellEnd"/>
       <w:r>
-        <w:t xml:space="preserve"> % y la letra i si se carga un entero y l</w:t>
-      </w:r>
-      <w:r>
-        <w:t xml:space="preserve">a letra f si se carga un </w:t>
+        <w:t xml:space="preserve"> % y la letra i si se carga un entero y la letra f si se carga un </w:t>
       </w:r>
       <w:proofErr w:type="spellStart"/>
       <w:r>
@@ -1175,9 +1172,207 @@
       </w:r>
     </w:p>
     <w:p>
+      <w:r>
+        <w:br w:type="page"/>
+      </w:r>
+    </w:p>
+    <w:p>
+      <w:pPr>
+        <w:spacing w:after="0" w:line="240" w:lineRule="auto"/>
+        <w:outlineLvl w:val="0"/>
+        <w:rPr>
+          <w:rFonts w:ascii="Arial" w:eastAsia="Times New Roman" w:hAnsi="Arial" w:cs="Arial"/>
+          <w:b/>
+          <w:bCs/>
+          <w:color w:val="333333"/>
+          <w:kern w:val="36"/>
+          <w:sz w:val="28"/>
+          <w:szCs w:val="28"/>
+          <w:lang w:eastAsia="es-ES"/>
+        </w:rPr>
+      </w:pPr>
+      <w:r>
+        <w:rPr>
+          <w:rFonts w:ascii="Arial" w:eastAsia="Times New Roman" w:hAnsi="Arial" w:cs="Arial"/>
+          <w:b/>
+          <w:bCs/>
+          <w:color w:val="333333"/>
+          <w:kern w:val="36"/>
+          <w:sz w:val="28"/>
+          <w:szCs w:val="28"/>
+          <w:lang w:eastAsia="es-ES"/>
+        </w:rPr>
+        <w:lastRenderedPageBreak/>
+        <w:t>Errores sintácticos y lógicos</w:t>
+      </w:r>
+    </w:p>
+    <w:p>
+      <w:r>
+        <w:t>A los errores tipográficos, como por ejemplo la falta de puntos y comas, nombres de variables incorrectas, falta de paréntesis, palabras claves mal escritas, etc. los llamamos errores SINTACTICOS.</w:t>
+      </w:r>
+      <w:r>
+        <w:br/>
+        <w:t>Un programa no se puede ejecutar sin corregir absolutamente todos los errores sintácticos.</w:t>
+      </w:r>
+    </w:p>
+    <w:p>
+      <w:r>
+        <w:t xml:space="preserve">Existe otro tipo de errores llamados ERRORES LOGICOS. Este tipo de errores en programas grandes (miles de líneas) son más difíciles de localizar. Por </w:t>
+      </w:r>
+      <w:proofErr w:type="gramStart"/>
+      <w:r>
+        <w:t>ejemplo</w:t>
+      </w:r>
+      <w:proofErr w:type="gramEnd"/>
+      <w:r>
+        <w:t xml:space="preserve"> un programa que permite hacer la facturación pero la salida de datos por impresora es incorrecta.</w:t>
+      </w:r>
+    </w:p>
+    <w:p>
+      <w:pPr>
+        <w:rPr>
+          <w:b/>
+          <w:bCs/>
+        </w:rPr>
+      </w:pPr>
+      <w:r>
+        <w:rPr>
+          <w:b/>
+          <w:bCs/>
+        </w:rPr>
+        <w:t>Problema:</w:t>
+      </w:r>
+    </w:p>
+    <w:p>
+      <w:r>
+        <w:t>Hallar la superficie de un cuadrado conociendo el valor de un lado.</w:t>
+      </w:r>
+    </w:p>
+    <w:p>
+      <w:r>
+        <w:rPr>
+          <w:noProof/>
+          <w:lang w:eastAsia="es-ES"/>
+        </w:rPr>
+        <w:drawing>
+          <wp:inline distT="0" distB="0" distL="0" distR="0" wp14:anchorId="72EC217B" wp14:editId="46DE182E">
+            <wp:extent cx="2703195" cy="4031615"/>
+            <wp:effectExtent l="0" t="0" r="1905" b="6985"/>
+            <wp:docPr id="4" name="Imagen 4" descr="diagrama flujo superficie cuadrado lenguaje C"/>
+            <wp:cNvGraphicFramePr>
+              <a:graphicFrameLocks xmlns:a="http://schemas.openxmlformats.org/drawingml/2006/main" noChangeAspect="1"/>
+            </wp:cNvGraphicFramePr>
+            <a:graphic xmlns:a="http://schemas.openxmlformats.org/drawingml/2006/main">
+              <a:graphicData uri="http://schemas.openxmlformats.org/drawingml/2006/picture">
+                <pic:pic xmlns:pic="http://schemas.openxmlformats.org/drawingml/2006/picture">
+                  <pic:nvPicPr>
+                    <pic:cNvPr id="0" name="Picture 2" descr="diagrama flujo superficie cuadrado lenguaje C"/>
+                    <pic:cNvPicPr>
+                      <a:picLocks noChangeAspect="1" noChangeArrowheads="1"/>
+                    </pic:cNvPicPr>
+                  </pic:nvPicPr>
+                  <pic:blipFill>
+                    <a:blip r:embed="rId8">
+                      <a:extLst>
+                        <a:ext uri="{28A0092B-C50C-407E-A947-70E740481C1C}">
+                          <a14:useLocalDpi xmlns:a14="http://schemas.microsoft.com/office/drawing/2010/main" val="0"/>
+                        </a:ext>
+                      </a:extLst>
+                    </a:blip>
+                    <a:srcRect/>
+                    <a:stretch>
+                      <a:fillRect/>
+                    </a:stretch>
+                  </pic:blipFill>
+                  <pic:spPr bwMode="auto">
+                    <a:xfrm>
+                      <a:off x="0" y="0"/>
+                      <a:ext cx="2703195" cy="4031615"/>
+                    </a:xfrm>
+                    <a:prstGeom prst="rect">
+                      <a:avLst/>
+                    </a:prstGeom>
+                    <a:noFill/>
+                    <a:ln>
+                      <a:noFill/>
+                    </a:ln>
+                  </pic:spPr>
+                </pic:pic>
+              </a:graphicData>
+            </a:graphic>
+          </wp:inline>
+        </w:drawing>
+      </w:r>
       <w:bookmarkStart w:id="0" w:name="_GoBack"/>
       <w:bookmarkEnd w:id="0"/>
     </w:p>
+    <w:p>
+      <w:pPr>
+        <w:spacing w:after="0"/>
+        <w:jc w:val="both"/>
+      </w:pPr>
+      <w:r>
+        <w:t xml:space="preserve">Hay muchos tipos de errores sintácticos que nos pueden suceder como que nos falte punto y coma al final de cada instrucción, definir variables en forma incorrecta, nombres de funciones </w:t>
+      </w:r>
+      <w:r>
+        <w:t xml:space="preserve">con caracteres equivocados, </w:t>
+      </w:r>
+      <w:proofErr w:type="spellStart"/>
+      <w:r>
+        <w:t>etc</w:t>
+      </w:r>
+      <w:proofErr w:type="spellEnd"/>
+    </w:p>
+    <w:p>
+      <w:pPr>
+        <w:spacing w:after="0"/>
+        <w:jc w:val="both"/>
+      </w:pPr>
+    </w:p>
+    <w:p>
+      <w:pPr>
+        <w:spacing w:after="0" w:line="240" w:lineRule="auto"/>
+        <w:outlineLvl w:val="0"/>
+        <w:rPr>
+          <w:rFonts w:ascii="Arial" w:eastAsia="Times New Roman" w:hAnsi="Arial" w:cs="Arial"/>
+          <w:b/>
+          <w:bCs/>
+          <w:color w:val="333333"/>
+          <w:kern w:val="36"/>
+          <w:sz w:val="28"/>
+          <w:szCs w:val="28"/>
+          <w:lang w:eastAsia="es-ES"/>
+        </w:rPr>
+      </w:pPr>
+      <w:r>
+        <w:rPr>
+          <w:rFonts w:ascii="Arial" w:eastAsia="Times New Roman" w:hAnsi="Arial" w:cs="Arial"/>
+          <w:b/>
+          <w:bCs/>
+          <w:color w:val="333333"/>
+          <w:kern w:val="36"/>
+          <w:sz w:val="28"/>
+          <w:szCs w:val="28"/>
+          <w:lang w:eastAsia="es-ES"/>
+        </w:rPr>
+        <w:t>Estructura de programación secuencial</w:t>
+      </w:r>
+    </w:p>
+    <w:p>
+      <w:r>
+        <w:t>Cuando en un problema sólo participan operaciones, entradas y salidas se la denomina una estructura secuencial.</w:t>
+      </w:r>
+      <w:r>
+        <w:br/>
+        <w:t>Los problemas diagramados y codificados previamente emplean solo estructuras secuenciales.</w:t>
+      </w:r>
+    </w:p>
+    <w:p>
+      <w:r>
+        <w:t>La programación requiere una práctica ininterrumpida de diagramación y codificación de problemas.</w:t>
+      </w:r>
+    </w:p>
+    <w:p/>
     <w:sectPr>
       <w:pgSz w:w="11906" w:h="16838"/>
       <w:pgMar w:top="1417" w:right="1701" w:bottom="1417" w:left="1701" w:header="708" w:footer="708" w:gutter="0"/>

</xml_diff>